<commit_message>
Adicionado resultados parciais sobre a compilação
</commit_message>
<xml_diff>
--- a/Modelo Relatorio.docx
+++ b/Modelo Relatorio.docx
@@ -1,6 +1,6 @@
 
 <file path=word/document.xml><?xml version="1.0" encoding="utf-8"?>
-<w:document xmlns:wpc="http://schemas.microsoft.com/office/word/2010/wordprocessingCanvas" xmlns:cx="http://schemas.microsoft.com/office/drawing/2014/chartex" xmlns:cx1="http://schemas.microsoft.com/office/drawing/2015/9/8/chartex" xmlns:cx2="http://schemas.microsoft.com/office/drawing/2015/10/21/chartex" xmlns:cx3="http://schemas.microsoft.com/office/drawing/2016/5/9/chartex" xmlns:cx4="http://schemas.microsoft.com/office/drawing/2016/5/10/chartex" xmlns:cx5="http://schemas.microsoft.com/office/drawing/2016/5/11/chartex" xmlns:cx6="http://schemas.microsoft.com/office/drawing/2016/5/12/chartex" xmlns:cx7="http://schemas.microsoft.com/office/drawing/2016/5/13/chartex" xmlns:cx8="http://schemas.microsoft.com/office/drawing/2016/5/14/chartex" xmlns:mc="http://schemas.openxmlformats.org/markup-compatibility/2006" xmlns:aink="http://schemas.microsoft.com/office/drawing/2016/ink" xmlns:am3d="http://schemas.microsoft.com/office/drawing/2017/model3d" xmlns:o="urn:schemas-microsoft-com:office:office" xmlns:r="http://schemas.openxmlformats.org/officeDocument/2006/relationships" xmlns:m="http://schemas.openxmlformats.org/officeDocument/2006/math" xmlns:v="urn:schemas-microsoft-com:vml" xmlns:wp14="http://schemas.microsoft.com/office/word/2010/wordprocessingDrawing" xmlns:wp="http://schemas.openxmlformats.org/drawingml/2006/wordprocessingDrawing" xmlns:w10="urn:schemas-microsoft-com:office:word" xmlns:w="http://schemas.openxmlformats.org/wordprocessingml/2006/main" xmlns:w14="http://schemas.microsoft.com/office/word/2010/wordml" xmlns:w15="http://schemas.microsoft.com/office/word/2012/wordml" xmlns:w16cid="http://schemas.microsoft.com/office/word/2016/wordml/cid" xmlns:w16se="http://schemas.microsoft.com/office/word/2015/wordml/symex" xmlns:wpg="http://schemas.microsoft.com/office/word/2010/wordprocessingGroup" xmlns:wpi="http://schemas.microsoft.com/office/word/2010/wordprocessingInk" xmlns:wne="http://schemas.microsoft.com/office/word/2006/wordml" xmlns:wps="http://schemas.microsoft.com/office/word/2010/wordprocessingShape" mc:Ignorable="w14 w15 w16se w16cid wp14">
+<w:document xmlns:wpc="http://schemas.microsoft.com/office/word/2010/wordprocessingCanvas" xmlns:cx="http://schemas.microsoft.com/office/drawing/2014/chartex" xmlns:cx1="http://schemas.microsoft.com/office/drawing/2015/9/8/chartex" xmlns:mc="http://schemas.openxmlformats.org/markup-compatibility/2006" xmlns:o="urn:schemas-microsoft-com:office:office" xmlns:r="http://schemas.openxmlformats.org/officeDocument/2006/relationships" xmlns:m="http://schemas.openxmlformats.org/officeDocument/2006/math" xmlns:v="urn:schemas-microsoft-com:vml" xmlns:wp14="http://schemas.microsoft.com/office/word/2010/wordprocessingDrawing" xmlns:wp="http://schemas.openxmlformats.org/drawingml/2006/wordprocessingDrawing" xmlns:w10="urn:schemas-microsoft-com:office:word" xmlns:w="http://schemas.openxmlformats.org/wordprocessingml/2006/main" xmlns:w14="http://schemas.microsoft.com/office/word/2010/wordml" xmlns:w15="http://schemas.microsoft.com/office/word/2012/wordml" xmlns:w16se="http://schemas.microsoft.com/office/word/2015/wordml/symex" xmlns:wpg="http://schemas.microsoft.com/office/word/2010/wordprocessingGroup" xmlns:wpi="http://schemas.microsoft.com/office/word/2010/wordprocessingInk" xmlns:wne="http://schemas.microsoft.com/office/word/2006/wordml" xmlns:wps="http://schemas.microsoft.com/office/word/2010/wordprocessingShape" mc:Ignorable="w14 w15 w16se wp14">
   <w:body>
     <w:p>
       <w:pPr>
@@ -14,6 +14,7 @@
       <w:r>
         <w:rPr>
           <w:noProof/>
+          <w:lang w:eastAsia="pt-BR"/>
         </w:rPr>
         <w:drawing>
           <wp:inline distT="0" distB="0" distL="0" distR="0" wp14:anchorId="58CBCA9F" wp14:editId="1D292495">
@@ -1158,7 +1159,23 @@
           <w:sz w:val="24"/>
           <w:szCs w:val="24"/>
         </w:rPr>
-        <w:t xml:space="preserve">gigante </w:t>
+        <w:t>gigante</w:t>
+      </w:r>
+      <w:r>
+        <w:rPr>
+          <w:rFonts w:ascii="Arial" w:hAnsi="Arial" w:cs="Arial"/>
+          <w:sz w:val="24"/>
+          <w:szCs w:val="24"/>
+        </w:rPr>
+        <w:t>sca</w:t>
+      </w:r>
+      <w:r>
+        <w:rPr>
+          <w:rFonts w:ascii="Arial" w:hAnsi="Arial" w:cs="Arial"/>
+          <w:sz w:val="24"/>
+          <w:szCs w:val="24"/>
+        </w:rPr>
+        <w:t xml:space="preserve"> </w:t>
       </w:r>
       <w:r>
         <w:rPr>
@@ -1286,7 +1303,15 @@
           <w:sz w:val="24"/>
           <w:szCs w:val="24"/>
         </w:rPr>
-        <w:t xml:space="preserve">m fazer grande proveitos deles, e os que utilizamos podem ser </w:t>
+        <w:t>m fazer grande proveito</w:t>
+      </w:r>
+      <w:r>
+        <w:rPr>
+          <w:rFonts w:ascii="Arial" w:hAnsi="Arial" w:cs="Arial"/>
+          <w:sz w:val="24"/>
+          <w:szCs w:val="24"/>
+        </w:rPr>
+        <w:t xml:space="preserve"> deles, e os que utilizamos podem ser </w:t>
       </w:r>
       <w:r>
         <w:rPr>
@@ -1406,7 +1431,15 @@
           <w:sz w:val="24"/>
           <w:szCs w:val="24"/>
         </w:rPr>
-        <w:t xml:space="preserve">No entanto, a pesar </w:t>
+        <w:t>No entanto, a</w:t>
+      </w:r>
+      <w:r>
+        <w:rPr>
+          <w:rFonts w:ascii="Arial" w:hAnsi="Arial" w:cs="Arial"/>
+          <w:sz w:val="24"/>
+          <w:szCs w:val="24"/>
+        </w:rPr>
+        <w:t xml:space="preserve">pesar </w:t>
       </w:r>
       <w:r>
         <w:rPr>
@@ -1422,7 +1455,7 @@
           <w:sz w:val="24"/>
           <w:szCs w:val="24"/>
         </w:rPr>
-        <w:t xml:space="preserve">em </w:t>
+        <w:t xml:space="preserve"> </w:t>
       </w:r>
       <w:r>
         <w:rPr>
@@ -1446,23 +1479,71 @@
           <w:sz w:val="24"/>
           <w:szCs w:val="24"/>
         </w:rPr>
-        <w:t xml:space="preserve"> em áreas como carregamentos, execuções e até mesmo na compilação do kernel</w:t>
-      </w:r>
-      <w:r>
-        <w:rPr>
-          <w:rFonts w:ascii="Arial" w:hAnsi="Arial" w:cs="Arial"/>
-          <w:sz w:val="24"/>
-          <w:szCs w:val="24"/>
-        </w:rPr>
-        <w:t xml:space="preserve"> que poderiam serem mais otimizadas, pois há diversos programas sendo executados, carregados e compilados</w:t>
-      </w:r>
-      <w:r>
-        <w:rPr>
-          <w:rFonts w:ascii="Arial" w:hAnsi="Arial" w:cs="Arial"/>
-          <w:sz w:val="24"/>
-          <w:szCs w:val="24"/>
-        </w:rPr>
-        <w:t xml:space="preserve"> que não </w:t>
+        <w:t xml:space="preserve"> em áreas como carregamentos, execuçõe</w:t>
+      </w:r>
+      <w:r>
+        <w:rPr>
+          <w:rFonts w:ascii="Arial" w:hAnsi="Arial" w:cs="Arial"/>
+          <w:sz w:val="24"/>
+          <w:szCs w:val="24"/>
+        </w:rPr>
+        <w:t>s e até mesmo na compilação do K</w:t>
+      </w:r>
+      <w:r>
+        <w:rPr>
+          <w:rFonts w:ascii="Arial" w:hAnsi="Arial" w:cs="Arial"/>
+          <w:sz w:val="24"/>
+          <w:szCs w:val="24"/>
+        </w:rPr>
+        <w:t>ernel</w:t>
+      </w:r>
+      <w:r>
+        <w:rPr>
+          <w:rFonts w:ascii="Arial" w:hAnsi="Arial" w:cs="Arial"/>
+          <w:sz w:val="24"/>
+          <w:szCs w:val="24"/>
+        </w:rPr>
+        <w:t xml:space="preserve"> que poderiam ser</w:t>
+      </w:r>
+      <w:r>
+        <w:rPr>
+          <w:rFonts w:ascii="Arial" w:hAnsi="Arial" w:cs="Arial"/>
+          <w:sz w:val="24"/>
+          <w:szCs w:val="24"/>
+        </w:rPr>
+        <w:t xml:space="preserve"> mais otimizadas, pois há diversos programas sendo executados, carregados e compilados</w:t>
+      </w:r>
+      <w:r>
+        <w:rPr>
+          <w:rFonts w:ascii="Arial" w:hAnsi="Arial" w:cs="Arial"/>
+          <w:sz w:val="24"/>
+          <w:szCs w:val="24"/>
+        </w:rPr>
+        <w:t xml:space="preserve"> que, muitas vezes, </w:t>
+      </w:r>
+      <w:r>
+        <w:rPr>
+          <w:rFonts w:ascii="Arial" w:hAnsi="Arial" w:cs="Arial"/>
+          <w:sz w:val="24"/>
+          <w:szCs w:val="24"/>
+        </w:rPr>
+        <w:t>não</w:t>
+      </w:r>
+      <w:r>
+        <w:rPr>
+          <w:rFonts w:ascii="Arial" w:hAnsi="Arial" w:cs="Arial"/>
+          <w:sz w:val="24"/>
+          <w:szCs w:val="24"/>
+        </w:rPr>
+        <w:t xml:space="preserve"> precisamos.</w:t>
+      </w:r>
+      <w:r>
+        <w:rPr>
+          <w:rFonts w:ascii="Arial" w:hAnsi="Arial" w:cs="Arial"/>
+          <w:sz w:val="24"/>
+          <w:szCs w:val="24"/>
+        </w:rPr>
+        <w:t xml:space="preserve"> </w:t>
       </w:r>
       <w:bookmarkStart w:id="1" w:name="_Toc16601622"/>
     </w:p>
@@ -1506,7 +1587,39 @@
           <w:sz w:val="24"/>
           <w:szCs w:val="24"/>
         </w:rPr>
-        <w:t>Neste projeto temos como objetivo além de nos aprofundarmos mais em aprendermos comandos de administração do Linux, temos mais enfoque em aprender a configurar, compilar, instalar e testar um kernel Linux compilado por nós mesmos</w:t>
+        <w:t>Neste projeto temos como objetivo além de nos aprofundarmos mais em aprendermos comandos de administração do Linux, te</w:t>
+      </w:r>
+      <w:r>
+        <w:rPr>
+          <w:rFonts w:ascii="Arial" w:hAnsi="Arial" w:cs="Arial"/>
+          <w:sz w:val="24"/>
+          <w:szCs w:val="24"/>
+        </w:rPr>
+        <w:t>r</w:t>
+      </w:r>
+      <w:r>
+        <w:rPr>
+          <w:rFonts w:ascii="Arial" w:hAnsi="Arial" w:cs="Arial"/>
+          <w:sz w:val="24"/>
+          <w:szCs w:val="24"/>
+        </w:rPr>
+        <w:t xml:space="preserve">mos mais enfoque em aprender a configurar, </w:t>
+      </w:r>
+      <w:r>
+        <w:rPr>
+          <w:rFonts w:ascii="Arial" w:hAnsi="Arial" w:cs="Arial"/>
+          <w:sz w:val="24"/>
+          <w:szCs w:val="24"/>
+        </w:rPr>
+        <w:t>compilar, instalar e testar um K</w:t>
+      </w:r>
+      <w:r>
+        <w:rPr>
+          <w:rFonts w:ascii="Arial" w:hAnsi="Arial" w:cs="Arial"/>
+          <w:sz w:val="24"/>
+          <w:szCs w:val="24"/>
+        </w:rPr>
+        <w:t>ernel Linux compilado por nós mesmos</w:t>
       </w:r>
       <w:r>
         <w:rPr>
@@ -1538,7 +1651,15 @@
           <w:sz w:val="24"/>
           <w:szCs w:val="24"/>
         </w:rPr>
-        <w:t>gerando assim um kernel mais puro e otimizado para uma máquina específica. Com isso, visamos ter um sistema operacional mais eficiente para nossos computadores, diminuindo tempo de boot e compilação.</w:t>
+        <w:t>gerando assim um K</w:t>
+      </w:r>
+      <w:r>
+        <w:rPr>
+          <w:rFonts w:ascii="Arial" w:hAnsi="Arial" w:cs="Arial"/>
+          <w:sz w:val="24"/>
+          <w:szCs w:val="24"/>
+        </w:rPr>
+        <w:t>ernel mais puro e otimizado para uma máquina específica. Com isso, visamos ter um sistema operacional mais eficiente para nossos computadores, diminuindo tempo de boot e compilação.</w:t>
       </w:r>
     </w:p>
     <w:p>
@@ -1586,7 +1707,381 @@
         </w:rPr>
         <w:t>RESULTADOS</w:t>
       </w:r>
+      <w:bookmarkStart w:id="4" w:name="_GoBack"/>
       <w:bookmarkEnd w:id="3"/>
+      <w:bookmarkEnd w:id="4"/>
+    </w:p>
+    <w:tbl>
+      <w:tblPr>
+        <w:tblStyle w:val="TabeladeGrade5Escura-nfase1"/>
+        <w:tblW w:w="0" w:type="auto"/>
+        <w:jc w:val="center"/>
+        <w:tblLook w:val="04A0" w:firstRow="1" w:lastRow="0" w:firstColumn="1" w:lastColumn="0" w:noHBand="0" w:noVBand="1"/>
+      </w:tblPr>
+      <w:tblGrid>
+        <w:gridCol w:w="2067"/>
+        <w:gridCol w:w="2067"/>
+        <w:gridCol w:w="2067"/>
+        <w:gridCol w:w="2067"/>
+      </w:tblGrid>
+      <w:tr>
+        <w:trPr>
+          <w:cnfStyle w:val="100000000000" w:firstRow="1" w:lastRow="0" w:firstColumn="0" w:lastColumn="0" w:oddVBand="0" w:evenVBand="0" w:oddHBand="0" w:evenHBand="0" w:firstRowFirstColumn="0" w:firstRowLastColumn="0" w:lastRowFirstColumn="0" w:lastRowLastColumn="0"/>
+          <w:trHeight w:val="656"/>
+          <w:jc w:val="center"/>
+        </w:trPr>
+        <w:tc>
+          <w:tcPr>
+            <w:cnfStyle w:val="001000000000" w:firstRow="0" w:lastRow="0" w:firstColumn="1" w:lastColumn="0" w:oddVBand="0" w:evenVBand="0" w:oddHBand="0" w:evenHBand="0" w:firstRowFirstColumn="0" w:firstRowLastColumn="0" w:lastRowFirstColumn="0" w:lastRowLastColumn="0"/>
+            <w:tcW w:w="2067" w:type="dxa"/>
+          </w:tcPr>
+          <w:p>
+            <w:pPr>
+              <w:pStyle w:val="Style1"/>
+              <w:jc w:val="center"/>
+              <w:rPr>
+                <w:rFonts w:ascii="Arial" w:hAnsi="Arial" w:cs="Arial"/>
+                <w:b w:val="0"/>
+                <w:bCs w:val="0"/>
+                <w:sz w:val="24"/>
+                <w:szCs w:val="24"/>
+              </w:rPr>
+            </w:pPr>
+            <w:r>
+              <w:rPr>
+                <w:rFonts w:ascii="Arial" w:hAnsi="Arial" w:cs="Arial"/>
+                <w:sz w:val="24"/>
+                <w:szCs w:val="24"/>
+              </w:rPr>
+              <w:t>TIPO DE COMPILAÇÃO</w:t>
+            </w:r>
+          </w:p>
+          <w:p>
+            <w:pPr>
+              <w:jc w:val="center"/>
+            </w:pPr>
+          </w:p>
+        </w:tc>
+        <w:tc>
+          <w:tcPr>
+            <w:tcW w:w="2067" w:type="dxa"/>
+          </w:tcPr>
+          <w:p>
+            <w:pPr>
+              <w:pStyle w:val="Style1"/>
+              <w:jc w:val="center"/>
+              <w:cnfStyle w:val="100000000000" w:firstRow="1" w:lastRow="0" w:firstColumn="0" w:lastColumn="0" w:oddVBand="0" w:evenVBand="0" w:oddHBand="0" w:evenHBand="0" w:firstRowFirstColumn="0" w:firstRowLastColumn="0" w:lastRowFirstColumn="0" w:lastRowLastColumn="0"/>
+              <w:rPr>
+                <w:rFonts w:ascii="Arial" w:hAnsi="Arial" w:cs="Arial"/>
+                <w:sz w:val="24"/>
+                <w:szCs w:val="24"/>
+              </w:rPr>
+            </w:pPr>
+            <w:r>
+              <w:rPr>
+                <w:rFonts w:ascii="Arial" w:hAnsi="Arial" w:cs="Arial"/>
+                <w:sz w:val="24"/>
+                <w:szCs w:val="24"/>
+              </w:rPr>
+              <w:t>KERNEL ORIGINAL</w:t>
+            </w:r>
+          </w:p>
+        </w:tc>
+        <w:tc>
+          <w:tcPr>
+            <w:tcW w:w="2067" w:type="dxa"/>
+          </w:tcPr>
+          <w:p>
+            <w:pPr>
+              <w:pStyle w:val="Style1"/>
+              <w:jc w:val="center"/>
+              <w:cnfStyle w:val="100000000000" w:firstRow="1" w:lastRow="0" w:firstColumn="0" w:lastColumn="0" w:oddVBand="0" w:evenVBand="0" w:oddHBand="0" w:evenHBand="0" w:firstRowFirstColumn="0" w:firstRowLastColumn="0" w:lastRowFirstColumn="0" w:lastRowLastColumn="0"/>
+              <w:rPr>
+                <w:rFonts w:ascii="Arial" w:hAnsi="Arial" w:cs="Arial"/>
+                <w:sz w:val="24"/>
+                <w:szCs w:val="24"/>
+              </w:rPr>
+            </w:pPr>
+            <w:r>
+              <w:rPr>
+                <w:rFonts w:ascii="Arial" w:hAnsi="Arial" w:cs="Arial"/>
+                <w:sz w:val="24"/>
+                <w:szCs w:val="24"/>
+              </w:rPr>
+              <w:t>KERNEL MODIFICADO</w:t>
+            </w:r>
+          </w:p>
+        </w:tc>
+        <w:tc>
+          <w:tcPr>
+            <w:tcW w:w="2067" w:type="dxa"/>
+          </w:tcPr>
+          <w:p>
+            <w:pPr>
+              <w:pStyle w:val="Style1"/>
+              <w:jc w:val="center"/>
+              <w:cnfStyle w:val="100000000000" w:firstRow="1" w:lastRow="0" w:firstColumn="0" w:lastColumn="0" w:oddVBand="0" w:evenVBand="0" w:oddHBand="0" w:evenHBand="0" w:firstRowFirstColumn="0" w:firstRowLastColumn="0" w:lastRowFirstColumn="0" w:lastRowLastColumn="0"/>
+              <w:rPr>
+                <w:rFonts w:ascii="Arial" w:hAnsi="Arial" w:cs="Arial"/>
+                <w:sz w:val="24"/>
+                <w:szCs w:val="24"/>
+              </w:rPr>
+            </w:pPr>
+            <w:r>
+              <w:rPr>
+                <w:rFonts w:ascii="Arial" w:hAnsi="Arial" w:cs="Arial"/>
+                <w:sz w:val="24"/>
+                <w:szCs w:val="24"/>
+              </w:rPr>
+              <w:t>DIFERENÇA</w:t>
+            </w:r>
+          </w:p>
+        </w:tc>
+      </w:tr>
+      <w:tr>
+        <w:trPr>
+          <w:cnfStyle w:val="000000100000" w:firstRow="0" w:lastRow="0" w:firstColumn="0" w:lastColumn="0" w:oddVBand="0" w:evenVBand="0" w:oddHBand="1" w:evenHBand="0" w:firstRowFirstColumn="0" w:firstRowLastColumn="0" w:lastRowFirstColumn="0" w:lastRowLastColumn="0"/>
+          <w:trHeight w:val="581"/>
+          <w:jc w:val="center"/>
+        </w:trPr>
+        <w:tc>
+          <w:tcPr>
+            <w:cnfStyle w:val="001000000000" w:firstRow="0" w:lastRow="0" w:firstColumn="1" w:lastColumn="0" w:oddVBand="0" w:evenVBand="0" w:oddHBand="0" w:evenHBand="0" w:firstRowFirstColumn="0" w:firstRowLastColumn="0" w:lastRowFirstColumn="0" w:lastRowLastColumn="0"/>
+            <w:tcW w:w="2067" w:type="dxa"/>
+          </w:tcPr>
+          <w:p>
+            <w:pPr>
+              <w:pStyle w:val="Style1"/>
+              <w:jc w:val="center"/>
+              <w:rPr>
+                <w:rFonts w:ascii="Arial" w:hAnsi="Arial" w:cs="Arial"/>
+                <w:sz w:val="24"/>
+                <w:szCs w:val="24"/>
+              </w:rPr>
+            </w:pPr>
+            <w:r>
+              <w:rPr>
+                <w:rFonts w:ascii="Arial" w:hAnsi="Arial" w:cs="Arial"/>
+                <w:sz w:val="24"/>
+                <w:szCs w:val="24"/>
+              </w:rPr>
+              <w:t>IN-KERNEL</w:t>
+            </w:r>
+          </w:p>
+        </w:tc>
+        <w:tc>
+          <w:tcPr>
+            <w:tcW w:w="2067" w:type="dxa"/>
+          </w:tcPr>
+          <w:p>
+            <w:pPr>
+              <w:pStyle w:val="Style1"/>
+              <w:jc w:val="center"/>
+              <w:cnfStyle w:val="000000100000" w:firstRow="0" w:lastRow="0" w:firstColumn="0" w:lastColumn="0" w:oddVBand="0" w:evenVBand="0" w:oddHBand="1" w:evenHBand="0" w:firstRowFirstColumn="0" w:firstRowLastColumn="0" w:lastRowFirstColumn="0" w:lastRowLastColumn="0"/>
+              <w:rPr>
+                <w:rFonts w:ascii="Arial" w:hAnsi="Arial" w:cs="Arial"/>
+                <w:sz w:val="24"/>
+                <w:szCs w:val="24"/>
+              </w:rPr>
+            </w:pPr>
+            <w:r>
+              <w:rPr>
+                <w:rFonts w:ascii="Arial" w:hAnsi="Arial" w:cs="Arial"/>
+                <w:sz w:val="24"/>
+                <w:szCs w:val="24"/>
+              </w:rPr>
+              <w:t>2482</w:t>
+            </w:r>
+          </w:p>
+        </w:tc>
+        <w:tc>
+          <w:tcPr>
+            <w:tcW w:w="2067" w:type="dxa"/>
+          </w:tcPr>
+          <w:p>
+            <w:pPr>
+              <w:pStyle w:val="Style1"/>
+              <w:jc w:val="center"/>
+              <w:cnfStyle w:val="000000100000" w:firstRow="0" w:lastRow="0" w:firstColumn="0" w:lastColumn="0" w:oddVBand="0" w:evenVBand="0" w:oddHBand="1" w:evenHBand="0" w:firstRowFirstColumn="0" w:firstRowLastColumn="0" w:lastRowFirstColumn="0" w:lastRowLastColumn="0"/>
+              <w:rPr>
+                <w:rFonts w:ascii="Arial" w:hAnsi="Arial" w:cs="Arial"/>
+                <w:sz w:val="24"/>
+                <w:szCs w:val="24"/>
+              </w:rPr>
+            </w:pPr>
+            <w:r>
+              <w:rPr>
+                <w:rFonts w:ascii="Arial" w:hAnsi="Arial" w:cs="Arial"/>
+                <w:sz w:val="24"/>
+                <w:szCs w:val="24"/>
+              </w:rPr>
+              <w:t>1353</w:t>
+            </w:r>
+          </w:p>
+        </w:tc>
+        <w:tc>
+          <w:tcPr>
+            <w:tcW w:w="2067" w:type="dxa"/>
+          </w:tcPr>
+          <w:p>
+            <w:pPr>
+              <w:pStyle w:val="Style1"/>
+              <w:jc w:val="center"/>
+              <w:cnfStyle w:val="000000100000" w:firstRow="0" w:lastRow="0" w:firstColumn="0" w:lastColumn="0" w:oddVBand="0" w:evenVBand="0" w:oddHBand="1" w:evenHBand="0" w:firstRowFirstColumn="0" w:firstRowLastColumn="0" w:lastRowFirstColumn="0" w:lastRowLastColumn="0"/>
+              <w:rPr>
+                <w:rFonts w:ascii="Arial" w:hAnsi="Arial" w:cs="Arial"/>
+                <w:sz w:val="24"/>
+                <w:szCs w:val="24"/>
+              </w:rPr>
+            </w:pPr>
+            <w:r>
+              <w:rPr>
+                <w:rFonts w:ascii="Arial" w:hAnsi="Arial" w:cs="Arial"/>
+                <w:sz w:val="24"/>
+                <w:szCs w:val="24"/>
+              </w:rPr>
+              <w:t>1129</w:t>
+            </w:r>
+          </w:p>
+        </w:tc>
+      </w:tr>
+      <w:tr>
+        <w:trPr>
+          <w:trHeight w:val="519"/>
+          <w:jc w:val="center"/>
+        </w:trPr>
+        <w:tc>
+          <w:tcPr>
+            <w:cnfStyle w:val="001000000000" w:firstRow="0" w:lastRow="0" w:firstColumn="1" w:lastColumn="0" w:oddVBand="0" w:evenVBand="0" w:oddHBand="0" w:evenHBand="0" w:firstRowFirstColumn="0" w:firstRowLastColumn="0" w:lastRowFirstColumn="0" w:lastRowLastColumn="0"/>
+            <w:tcW w:w="2067" w:type="dxa"/>
+          </w:tcPr>
+          <w:p>
+            <w:pPr>
+              <w:pStyle w:val="Style1"/>
+              <w:jc w:val="center"/>
+              <w:rPr>
+                <w:rFonts w:ascii="Arial" w:hAnsi="Arial" w:cs="Arial"/>
+                <w:sz w:val="24"/>
+                <w:szCs w:val="24"/>
+              </w:rPr>
+            </w:pPr>
+            <w:r>
+              <w:rPr>
+                <w:rFonts w:ascii="Arial" w:hAnsi="Arial" w:cs="Arial"/>
+                <w:sz w:val="24"/>
+                <w:szCs w:val="24"/>
+              </w:rPr>
+              <w:t>MÓDULOS</w:t>
+            </w:r>
+          </w:p>
+        </w:tc>
+        <w:tc>
+          <w:tcPr>
+            <w:tcW w:w="2067" w:type="dxa"/>
+          </w:tcPr>
+          <w:p>
+            <w:pPr>
+              <w:pStyle w:val="Style1"/>
+              <w:jc w:val="center"/>
+              <w:cnfStyle w:val="000000000000" w:firstRow="0" w:lastRow="0" w:firstColumn="0" w:lastColumn="0" w:oddVBand="0" w:evenVBand="0" w:oddHBand="0" w:evenHBand="0" w:firstRowFirstColumn="0" w:firstRowLastColumn="0" w:lastRowFirstColumn="0" w:lastRowLastColumn="0"/>
+              <w:rPr>
+                <w:rFonts w:ascii="Arial" w:hAnsi="Arial" w:cs="Arial"/>
+                <w:sz w:val="24"/>
+                <w:szCs w:val="24"/>
+              </w:rPr>
+            </w:pPr>
+            <w:r>
+              <w:rPr>
+                <w:rFonts w:ascii="Arial" w:hAnsi="Arial" w:cs="Arial"/>
+                <w:sz w:val="24"/>
+                <w:szCs w:val="24"/>
+              </w:rPr>
+              <w:t>5135</w:t>
+            </w:r>
+          </w:p>
+        </w:tc>
+        <w:tc>
+          <w:tcPr>
+            <w:tcW w:w="2067" w:type="dxa"/>
+          </w:tcPr>
+          <w:p>
+            <w:pPr>
+              <w:pStyle w:val="Style1"/>
+              <w:jc w:val="center"/>
+              <w:cnfStyle w:val="000000000000" w:firstRow="0" w:lastRow="0" w:firstColumn="0" w:lastColumn="0" w:oddVBand="0" w:evenVBand="0" w:oddHBand="0" w:evenHBand="0" w:firstRowFirstColumn="0" w:firstRowLastColumn="0" w:lastRowFirstColumn="0" w:lastRowLastColumn="0"/>
+              <w:rPr>
+                <w:rFonts w:ascii="Arial" w:hAnsi="Arial" w:cs="Arial"/>
+                <w:sz w:val="24"/>
+                <w:szCs w:val="24"/>
+              </w:rPr>
+            </w:pPr>
+            <w:r>
+              <w:rPr>
+                <w:rFonts w:ascii="Arial" w:hAnsi="Arial" w:cs="Arial"/>
+                <w:sz w:val="24"/>
+                <w:szCs w:val="24"/>
+              </w:rPr>
+              <w:t>45</w:t>
+            </w:r>
+          </w:p>
+        </w:tc>
+        <w:tc>
+          <w:tcPr>
+            <w:tcW w:w="2067" w:type="dxa"/>
+          </w:tcPr>
+          <w:p>
+            <w:pPr>
+              <w:pStyle w:val="Style1"/>
+              <w:jc w:val="center"/>
+              <w:cnfStyle w:val="000000000000" w:firstRow="0" w:lastRow="0" w:firstColumn="0" w:lastColumn="0" w:oddVBand="0" w:evenVBand="0" w:oddHBand="0" w:evenHBand="0" w:firstRowFirstColumn="0" w:firstRowLastColumn="0" w:lastRowFirstColumn="0" w:lastRowLastColumn="0"/>
+              <w:rPr>
+                <w:rFonts w:ascii="Arial" w:hAnsi="Arial" w:cs="Arial"/>
+                <w:sz w:val="24"/>
+                <w:szCs w:val="24"/>
+              </w:rPr>
+            </w:pPr>
+            <w:r>
+              <w:rPr>
+                <w:rFonts w:ascii="Arial" w:hAnsi="Arial" w:cs="Arial"/>
+                <w:sz w:val="24"/>
+                <w:szCs w:val="24"/>
+              </w:rPr>
+              <w:t>5090</w:t>
+            </w:r>
+          </w:p>
+        </w:tc>
+      </w:tr>
+    </w:tbl>
+    <w:p>
+      <w:pPr>
+        <w:pStyle w:val="Style1"/>
+        <w:ind w:left="708"/>
+        <w:rPr>
+          <w:rFonts w:ascii="Arial" w:hAnsi="Arial" w:cs="Arial"/>
+          <w:sz w:val="24"/>
+          <w:szCs w:val="24"/>
+        </w:rPr>
+      </w:pPr>
+    </w:p>
+    <w:p>
+      <w:pPr>
+        <w:pStyle w:val="Style1"/>
+        <w:rPr>
+          <w:rFonts w:ascii="Arial" w:hAnsi="Arial" w:cs="Arial"/>
+          <w:sz w:val="24"/>
+          <w:szCs w:val="24"/>
+        </w:rPr>
+      </w:pPr>
+    </w:p>
+    <w:p>
+      <w:pPr>
+        <w:pStyle w:val="Style1"/>
+        <w:rPr>
+          <w:rFonts w:ascii="Arial" w:hAnsi="Arial" w:cs="Arial"/>
+          <w:sz w:val="24"/>
+          <w:szCs w:val="24"/>
+        </w:rPr>
+      </w:pPr>
     </w:p>
     <w:p>
       <w:pPr>
@@ -1601,7 +2096,7 @@
           <w:szCs w:val="24"/>
         </w:rPr>
       </w:pPr>
-      <w:bookmarkStart w:id="4" w:name="_Toc16601625"/>
+      <w:bookmarkStart w:id="5" w:name="_Toc16601625"/>
       <w:r>
         <w:rPr>
           <w:rFonts w:ascii="Arial" w:hAnsi="Arial" w:cs="Arial"/>
@@ -1618,7 +2113,7 @@
         </w:rPr>
         <w:t xml:space="preserve"> DOS RESULTADOS</w:t>
       </w:r>
-      <w:bookmarkEnd w:id="4"/>
+      <w:bookmarkEnd w:id="5"/>
     </w:p>
     <w:p>
       <w:pPr>
@@ -1633,7 +2128,7 @@
           <w:szCs w:val="24"/>
         </w:rPr>
       </w:pPr>
-      <w:bookmarkStart w:id="5" w:name="_Toc16601626"/>
+      <w:bookmarkStart w:id="6" w:name="_Toc16601626"/>
       <w:r>
         <w:rPr>
           <w:rFonts w:ascii="Arial" w:hAnsi="Arial" w:cs="Arial"/>
@@ -1642,7 +2137,7 @@
         </w:rPr>
         <w:t>CONCLUSÕES</w:t>
       </w:r>
-      <w:bookmarkEnd w:id="5"/>
+      <w:bookmarkEnd w:id="6"/>
       <w:r>
         <w:rPr>
           <w:rFonts w:ascii="Arial" w:hAnsi="Arial" w:cs="Arial"/>
@@ -1703,8 +2198,6 @@
       <w:r>
         <w:t>(Acesso: 13/08/2019 19:27)</w:t>
       </w:r>
-      <w:bookmarkStart w:id="6" w:name="_GoBack"/>
-      <w:bookmarkEnd w:id="6"/>
     </w:p>
     <w:sectPr>
       <w:pgSz w:w="11906" w:h="16838"/>
@@ -1717,7 +2210,7 @@
 </file>
 
 <file path=word/numbering.xml><?xml version="1.0" encoding="utf-8"?>
-<w:numbering xmlns:wpc="http://schemas.microsoft.com/office/word/2010/wordprocessingCanvas" xmlns:cx="http://schemas.microsoft.com/office/drawing/2014/chartex" xmlns:cx1="http://schemas.microsoft.com/office/drawing/2015/9/8/chartex" xmlns:cx2="http://schemas.microsoft.com/office/drawing/2015/10/21/chartex" xmlns:cx3="http://schemas.microsoft.com/office/drawing/2016/5/9/chartex" xmlns:cx4="http://schemas.microsoft.com/office/drawing/2016/5/10/chartex" xmlns:cx5="http://schemas.microsoft.com/office/drawing/2016/5/11/chartex" xmlns:cx6="http://schemas.microsoft.com/office/drawing/2016/5/12/chartex" xmlns:cx7="http://schemas.microsoft.com/office/drawing/2016/5/13/chartex" xmlns:cx8="http://schemas.microsoft.com/office/drawing/2016/5/14/chartex" xmlns:mc="http://schemas.openxmlformats.org/markup-compatibility/2006" xmlns:aink="http://schemas.microsoft.com/office/drawing/2016/ink" xmlns:am3d="http://schemas.microsoft.com/office/drawing/2017/model3d" xmlns:o="urn:schemas-microsoft-com:office:office" xmlns:r="http://schemas.openxmlformats.org/officeDocument/2006/relationships" xmlns:m="http://schemas.openxmlformats.org/officeDocument/2006/math" xmlns:v="urn:schemas-microsoft-com:vml" xmlns:wp14="http://schemas.microsoft.com/office/word/2010/wordprocessingDrawing" xmlns:wp="http://schemas.openxmlformats.org/drawingml/2006/wordprocessingDrawing" xmlns:w10="urn:schemas-microsoft-com:office:word" xmlns:w="http://schemas.openxmlformats.org/wordprocessingml/2006/main" xmlns:w14="http://schemas.microsoft.com/office/word/2010/wordml" xmlns:w15="http://schemas.microsoft.com/office/word/2012/wordml" xmlns:w16cid="http://schemas.microsoft.com/office/word/2016/wordml/cid" xmlns:w16se="http://schemas.microsoft.com/office/word/2015/wordml/symex" xmlns:wpg="http://schemas.microsoft.com/office/word/2010/wordprocessingGroup" xmlns:wpi="http://schemas.microsoft.com/office/word/2010/wordprocessingInk" xmlns:wne="http://schemas.microsoft.com/office/word/2006/wordml" xmlns:wps="http://schemas.microsoft.com/office/word/2010/wordprocessingShape" mc:Ignorable="w14 w15 w16se w16cid wp14">
+<w:numbering xmlns:wpc="http://schemas.microsoft.com/office/word/2010/wordprocessingCanvas" xmlns:cx="http://schemas.microsoft.com/office/drawing/2014/chartex" xmlns:cx1="http://schemas.microsoft.com/office/drawing/2015/9/8/chartex" xmlns:mc="http://schemas.openxmlformats.org/markup-compatibility/2006" xmlns:o="urn:schemas-microsoft-com:office:office" xmlns:r="http://schemas.openxmlformats.org/officeDocument/2006/relationships" xmlns:m="http://schemas.openxmlformats.org/officeDocument/2006/math" xmlns:v="urn:schemas-microsoft-com:vml" xmlns:wp14="http://schemas.microsoft.com/office/word/2010/wordprocessingDrawing" xmlns:wp="http://schemas.openxmlformats.org/drawingml/2006/wordprocessingDrawing" xmlns:w10="urn:schemas-microsoft-com:office:word" xmlns:w="http://schemas.openxmlformats.org/wordprocessingml/2006/main" xmlns:w14="http://schemas.microsoft.com/office/word/2010/wordml" xmlns:w15="http://schemas.microsoft.com/office/word/2012/wordml" xmlns:w16se="http://schemas.microsoft.com/office/word/2015/wordml/symex" xmlns:wpg="http://schemas.microsoft.com/office/word/2010/wordprocessingGroup" xmlns:wpi="http://schemas.microsoft.com/office/word/2010/wordprocessingInk" xmlns:wne="http://schemas.microsoft.com/office/word/2006/wordml" xmlns:wps="http://schemas.microsoft.com/office/word/2010/wordprocessingShape" mc:Ignorable="w14 w15 w16se wp14">
   <w:abstractNum w:abstractNumId="0" w15:restartNumberingAfterBreak="0">
     <w:nsid w:val="2C266121"/>
     <w:multiLevelType w:val="hybridMultilevel"/>
@@ -2256,7 +2749,7 @@
 </file>
 
 <file path=word/styles.xml><?xml version="1.0" encoding="utf-8"?>
-<w:styles xmlns:mc="http://schemas.openxmlformats.org/markup-compatibility/2006" xmlns:r="http://schemas.openxmlformats.org/officeDocument/2006/relationships" xmlns:w="http://schemas.openxmlformats.org/wordprocessingml/2006/main" xmlns:w14="http://schemas.microsoft.com/office/word/2010/wordml" xmlns:w15="http://schemas.microsoft.com/office/word/2012/wordml" xmlns:w16cid="http://schemas.microsoft.com/office/word/2016/wordml/cid" xmlns:w16se="http://schemas.microsoft.com/office/word/2015/wordml/symex" mc:Ignorable="w14 w15 w16se w16cid">
+<w:styles xmlns:mc="http://schemas.openxmlformats.org/markup-compatibility/2006" xmlns:r="http://schemas.openxmlformats.org/officeDocument/2006/relationships" xmlns:w="http://schemas.openxmlformats.org/wordprocessingml/2006/main" xmlns:w14="http://schemas.microsoft.com/office/word/2010/wordml" xmlns:w15="http://schemas.microsoft.com/office/word/2012/wordml" xmlns:w16se="http://schemas.microsoft.com/office/word/2015/wordml/symex" mc:Ignorable="w14 w15 w16se">
   <w:docDefaults>
     <w:rPrDefault>
       <w:rPr>
@@ -2272,7 +2765,7 @@
       </w:pPr>
     </w:pPrDefault>
   </w:docDefaults>
-  <w:latentStyles w:defLockedState="0" w:defUIPriority="99" w:defSemiHidden="0" w:defUnhideWhenUsed="0" w:defQFormat="0" w:count="376">
+  <w:latentStyles w:defLockedState="0" w:defUIPriority="99" w:defSemiHidden="0" w:defUnhideWhenUsed="0" w:defQFormat="0" w:count="371">
     <w:lsdException w:name="Normal" w:uiPriority="0" w:qFormat="1"/>
     <w:lsdException w:name="heading 1" w:uiPriority="9" w:qFormat="1"/>
     <w:lsdException w:name="heading 2" w:semiHidden="1" w:uiPriority="9" w:unhideWhenUsed="1" w:qFormat="1"/>
@@ -2644,11 +3137,6 @@
     <w:lsdException w:name="List Table 5 Dark Accent 6" w:uiPriority="50"/>
     <w:lsdException w:name="List Table 6 Colorful Accent 6" w:uiPriority="51"/>
     <w:lsdException w:name="List Table 7 Colorful Accent 6" w:uiPriority="52"/>
-    <w:lsdException w:name="Mention" w:semiHidden="1" w:unhideWhenUsed="1"/>
-    <w:lsdException w:name="Smart Hyperlink" w:semiHidden="1" w:unhideWhenUsed="1"/>
-    <w:lsdException w:name="Hashtag" w:semiHidden="1" w:unhideWhenUsed="1"/>
-    <w:lsdException w:name="Unresolved Mention" w:semiHidden="1" w:unhideWhenUsed="1"/>
-    <w:lsdException w:name="Smart Link" w:semiHidden="1" w:unhideWhenUsed="1"/>
   </w:latentStyles>
   <w:style w:type="paragraph" w:default="1" w:styleId="Normal">
     <w:name w:val="Normal"/>
@@ -2743,6 +3231,414 @@
       <w:sz w:val="24"/>
       <w:szCs w:val="24"/>
     </w:rPr>
+  </w:style>
+  <w:style w:type="table" w:styleId="Tabelacomgrade">
+    <w:name w:val="Table Grid"/>
+    <w:basedOn w:val="Tabelanormal"/>
+    <w:uiPriority w:val="39"/>
+    <w:rsid w:val="0069005E"/>
+    <w:pPr>
+      <w:spacing w:after="0" w:line="240" w:lineRule="auto"/>
+    </w:pPr>
+    <w:tblPr>
+      <w:tblBorders>
+        <w:top w:val="single" w:sz="4" w:space="0" w:color="auto"/>
+        <w:left w:val="single" w:sz="4" w:space="0" w:color="auto"/>
+        <w:bottom w:val="single" w:sz="4" w:space="0" w:color="auto"/>
+        <w:right w:val="single" w:sz="4" w:space="0" w:color="auto"/>
+        <w:insideH w:val="single" w:sz="4" w:space="0" w:color="auto"/>
+        <w:insideV w:val="single" w:sz="4" w:space="0" w:color="auto"/>
+      </w:tblBorders>
+    </w:tblPr>
+  </w:style>
+  <w:style w:type="table" w:styleId="TabeladeGrade1Clara">
+    <w:name w:val="Grid Table 1 Light"/>
+    <w:basedOn w:val="Tabelanormal"/>
+    <w:uiPriority w:val="46"/>
+    <w:rsid w:val="0069005E"/>
+    <w:pPr>
+      <w:spacing w:after="0" w:line="240" w:lineRule="auto"/>
+    </w:pPr>
+    <w:tblPr>
+      <w:tblStyleRowBandSize w:val="1"/>
+      <w:tblStyleColBandSize w:val="1"/>
+      <w:tblBorders>
+        <w:top w:val="single" w:sz="4" w:space="0" w:color="999999" w:themeColor="text1" w:themeTint="66"/>
+        <w:left w:val="single" w:sz="4" w:space="0" w:color="999999" w:themeColor="text1" w:themeTint="66"/>
+        <w:bottom w:val="single" w:sz="4" w:space="0" w:color="999999" w:themeColor="text1" w:themeTint="66"/>
+        <w:right w:val="single" w:sz="4" w:space="0" w:color="999999" w:themeColor="text1" w:themeTint="66"/>
+        <w:insideH w:val="single" w:sz="4" w:space="0" w:color="999999" w:themeColor="text1" w:themeTint="66"/>
+        <w:insideV w:val="single" w:sz="4" w:space="0" w:color="999999" w:themeColor="text1" w:themeTint="66"/>
+      </w:tblBorders>
+    </w:tblPr>
+    <w:tblStylePr w:type="firstRow">
+      <w:rPr>
+        <w:b/>
+        <w:bCs/>
+      </w:rPr>
+      <w:tblPr/>
+      <w:tcPr>
+        <w:tcBorders>
+          <w:bottom w:val="single" w:sz="12" w:space="0" w:color="666666" w:themeColor="text1" w:themeTint="99"/>
+        </w:tcBorders>
+      </w:tcPr>
+    </w:tblStylePr>
+    <w:tblStylePr w:type="lastRow">
+      <w:rPr>
+        <w:b/>
+        <w:bCs/>
+      </w:rPr>
+      <w:tblPr/>
+      <w:tcPr>
+        <w:tcBorders>
+          <w:top w:val="double" w:sz="2" w:space="0" w:color="666666" w:themeColor="text1" w:themeTint="99"/>
+        </w:tcBorders>
+      </w:tcPr>
+    </w:tblStylePr>
+    <w:tblStylePr w:type="firstCol">
+      <w:rPr>
+        <w:b/>
+        <w:bCs/>
+      </w:rPr>
+    </w:tblStylePr>
+    <w:tblStylePr w:type="lastCol">
+      <w:rPr>
+        <w:b/>
+        <w:bCs/>
+      </w:rPr>
+    </w:tblStylePr>
+  </w:style>
+  <w:style w:type="table" w:styleId="TabelaSimples5">
+    <w:name w:val="Plain Table 5"/>
+    <w:basedOn w:val="Tabelanormal"/>
+    <w:uiPriority w:val="45"/>
+    <w:rsid w:val="0069005E"/>
+    <w:pPr>
+      <w:spacing w:after="0" w:line="240" w:lineRule="auto"/>
+    </w:pPr>
+    <w:tblPr>
+      <w:tblStyleRowBandSize w:val="1"/>
+      <w:tblStyleColBandSize w:val="1"/>
+    </w:tblPr>
+    <w:tblStylePr w:type="firstRow">
+      <w:rPr>
+        <w:rFonts w:asciiTheme="majorHAnsi" w:eastAsiaTheme="majorEastAsia" w:hAnsiTheme="majorHAnsi" w:cstheme="majorBidi"/>
+        <w:i/>
+        <w:iCs/>
+        <w:sz w:val="26"/>
+      </w:rPr>
+      <w:tblPr/>
+      <w:tcPr>
+        <w:tcBorders>
+          <w:bottom w:val="single" w:sz="4" w:space="0" w:color="7F7F7F" w:themeColor="text1" w:themeTint="80"/>
+        </w:tcBorders>
+        <w:shd w:val="clear" w:color="auto" w:fill="FFFFFF" w:themeFill="background1"/>
+      </w:tcPr>
+    </w:tblStylePr>
+    <w:tblStylePr w:type="lastRow">
+      <w:rPr>
+        <w:rFonts w:asciiTheme="majorHAnsi" w:eastAsiaTheme="majorEastAsia" w:hAnsiTheme="majorHAnsi" w:cstheme="majorBidi"/>
+        <w:i/>
+        <w:iCs/>
+        <w:sz w:val="26"/>
+      </w:rPr>
+      <w:tblPr/>
+      <w:tcPr>
+        <w:tcBorders>
+          <w:top w:val="single" w:sz="4" w:space="0" w:color="7F7F7F" w:themeColor="text1" w:themeTint="80"/>
+        </w:tcBorders>
+        <w:shd w:val="clear" w:color="auto" w:fill="FFFFFF" w:themeFill="background1"/>
+      </w:tcPr>
+    </w:tblStylePr>
+    <w:tblStylePr w:type="firstCol">
+      <w:pPr>
+        <w:jc w:val="right"/>
+      </w:pPr>
+      <w:rPr>
+        <w:rFonts w:asciiTheme="majorHAnsi" w:eastAsiaTheme="majorEastAsia" w:hAnsiTheme="majorHAnsi" w:cstheme="majorBidi"/>
+        <w:i/>
+        <w:iCs/>
+        <w:sz w:val="26"/>
+      </w:rPr>
+      <w:tblPr/>
+      <w:tcPr>
+        <w:tcBorders>
+          <w:right w:val="single" w:sz="4" w:space="0" w:color="7F7F7F" w:themeColor="text1" w:themeTint="80"/>
+        </w:tcBorders>
+        <w:shd w:val="clear" w:color="auto" w:fill="FFFFFF" w:themeFill="background1"/>
+      </w:tcPr>
+    </w:tblStylePr>
+    <w:tblStylePr w:type="lastCol">
+      <w:rPr>
+        <w:rFonts w:asciiTheme="majorHAnsi" w:eastAsiaTheme="majorEastAsia" w:hAnsiTheme="majorHAnsi" w:cstheme="majorBidi"/>
+        <w:i/>
+        <w:iCs/>
+        <w:sz w:val="26"/>
+      </w:rPr>
+      <w:tblPr/>
+      <w:tcPr>
+        <w:tcBorders>
+          <w:left w:val="single" w:sz="4" w:space="0" w:color="7F7F7F" w:themeColor="text1" w:themeTint="80"/>
+        </w:tcBorders>
+        <w:shd w:val="clear" w:color="auto" w:fill="FFFFFF" w:themeFill="background1"/>
+      </w:tcPr>
+    </w:tblStylePr>
+    <w:tblStylePr w:type="band1Vert">
+      <w:tblPr/>
+      <w:tcPr>
+        <w:shd w:val="clear" w:color="auto" w:fill="F2F2F2" w:themeFill="background1" w:themeFillShade="F2"/>
+      </w:tcPr>
+    </w:tblStylePr>
+    <w:tblStylePr w:type="band1Horz">
+      <w:tblPr/>
+      <w:tcPr>
+        <w:shd w:val="clear" w:color="auto" w:fill="F2F2F2" w:themeFill="background1" w:themeFillShade="F2"/>
+      </w:tcPr>
+    </w:tblStylePr>
+    <w:tblStylePr w:type="neCell">
+      <w:tblPr/>
+      <w:tcPr>
+        <w:tcBorders>
+          <w:left w:val="nil"/>
+        </w:tcBorders>
+      </w:tcPr>
+    </w:tblStylePr>
+    <w:tblStylePr w:type="nwCell">
+      <w:tblPr/>
+      <w:tcPr>
+        <w:tcBorders>
+          <w:right w:val="nil"/>
+        </w:tcBorders>
+      </w:tcPr>
+    </w:tblStylePr>
+    <w:tblStylePr w:type="seCell">
+      <w:tblPr/>
+      <w:tcPr>
+        <w:tcBorders>
+          <w:left w:val="nil"/>
+        </w:tcBorders>
+      </w:tcPr>
+    </w:tblStylePr>
+    <w:tblStylePr w:type="swCell">
+      <w:tblPr/>
+      <w:tcPr>
+        <w:tcBorders>
+          <w:right w:val="nil"/>
+        </w:tcBorders>
+      </w:tcPr>
+    </w:tblStylePr>
+  </w:style>
+  <w:style w:type="table" w:styleId="TabeladeGrade5Escura-nfase6">
+    <w:name w:val="Grid Table 5 Dark Accent 6"/>
+    <w:basedOn w:val="Tabelanormal"/>
+    <w:uiPriority w:val="50"/>
+    <w:rsid w:val="0069005E"/>
+    <w:pPr>
+      <w:spacing w:after="0" w:line="240" w:lineRule="auto"/>
+    </w:pPr>
+    <w:tblPr>
+      <w:tblStyleRowBandSize w:val="1"/>
+      <w:tblStyleColBandSize w:val="1"/>
+      <w:tblBorders>
+        <w:top w:val="single" w:sz="4" w:space="0" w:color="FFFFFF" w:themeColor="background1"/>
+        <w:left w:val="single" w:sz="4" w:space="0" w:color="FFFFFF" w:themeColor="background1"/>
+        <w:bottom w:val="single" w:sz="4" w:space="0" w:color="FFFFFF" w:themeColor="background1"/>
+        <w:right w:val="single" w:sz="4" w:space="0" w:color="FFFFFF" w:themeColor="background1"/>
+        <w:insideH w:val="single" w:sz="4" w:space="0" w:color="FFFFFF" w:themeColor="background1"/>
+        <w:insideV w:val="single" w:sz="4" w:space="0" w:color="FFFFFF" w:themeColor="background1"/>
+      </w:tblBorders>
+    </w:tblPr>
+    <w:tcPr>
+      <w:shd w:val="clear" w:color="auto" w:fill="E2EFD9" w:themeFill="accent6" w:themeFillTint="33"/>
+    </w:tcPr>
+    <w:tblStylePr w:type="firstRow">
+      <w:rPr>
+        <w:b/>
+        <w:bCs/>
+        <w:color w:val="FFFFFF" w:themeColor="background1"/>
+      </w:rPr>
+      <w:tblPr/>
+      <w:tcPr>
+        <w:tcBorders>
+          <w:top w:val="single" w:sz="4" w:space="0" w:color="FFFFFF" w:themeColor="background1"/>
+          <w:left w:val="single" w:sz="4" w:space="0" w:color="FFFFFF" w:themeColor="background1"/>
+          <w:right w:val="single" w:sz="4" w:space="0" w:color="FFFFFF" w:themeColor="background1"/>
+          <w:insideH w:val="nil"/>
+          <w:insideV w:val="nil"/>
+        </w:tcBorders>
+        <w:shd w:val="clear" w:color="auto" w:fill="70AD47" w:themeFill="accent6"/>
+      </w:tcPr>
+    </w:tblStylePr>
+    <w:tblStylePr w:type="lastRow">
+      <w:rPr>
+        <w:b/>
+        <w:bCs/>
+        <w:color w:val="FFFFFF" w:themeColor="background1"/>
+      </w:rPr>
+      <w:tblPr/>
+      <w:tcPr>
+        <w:tcBorders>
+          <w:left w:val="single" w:sz="4" w:space="0" w:color="FFFFFF" w:themeColor="background1"/>
+          <w:bottom w:val="single" w:sz="4" w:space="0" w:color="FFFFFF" w:themeColor="background1"/>
+          <w:right w:val="single" w:sz="4" w:space="0" w:color="FFFFFF" w:themeColor="background1"/>
+          <w:insideH w:val="nil"/>
+          <w:insideV w:val="nil"/>
+        </w:tcBorders>
+        <w:shd w:val="clear" w:color="auto" w:fill="70AD47" w:themeFill="accent6"/>
+      </w:tcPr>
+    </w:tblStylePr>
+    <w:tblStylePr w:type="firstCol">
+      <w:rPr>
+        <w:b/>
+        <w:bCs/>
+        <w:color w:val="FFFFFF" w:themeColor="background1"/>
+      </w:rPr>
+      <w:tblPr/>
+      <w:tcPr>
+        <w:tcBorders>
+          <w:top w:val="single" w:sz="4" w:space="0" w:color="FFFFFF" w:themeColor="background1"/>
+          <w:left w:val="single" w:sz="4" w:space="0" w:color="FFFFFF" w:themeColor="background1"/>
+          <w:bottom w:val="single" w:sz="4" w:space="0" w:color="FFFFFF" w:themeColor="background1"/>
+          <w:insideV w:val="nil"/>
+        </w:tcBorders>
+        <w:shd w:val="clear" w:color="auto" w:fill="70AD47" w:themeFill="accent6"/>
+      </w:tcPr>
+    </w:tblStylePr>
+    <w:tblStylePr w:type="lastCol">
+      <w:rPr>
+        <w:b/>
+        <w:bCs/>
+        <w:color w:val="FFFFFF" w:themeColor="background1"/>
+      </w:rPr>
+      <w:tblPr/>
+      <w:tcPr>
+        <w:tcBorders>
+          <w:top w:val="single" w:sz="4" w:space="0" w:color="FFFFFF" w:themeColor="background1"/>
+          <w:bottom w:val="single" w:sz="4" w:space="0" w:color="FFFFFF" w:themeColor="background1"/>
+          <w:right w:val="single" w:sz="4" w:space="0" w:color="FFFFFF" w:themeColor="background1"/>
+          <w:insideV w:val="nil"/>
+        </w:tcBorders>
+        <w:shd w:val="clear" w:color="auto" w:fill="70AD47" w:themeFill="accent6"/>
+      </w:tcPr>
+    </w:tblStylePr>
+    <w:tblStylePr w:type="band1Vert">
+      <w:tblPr/>
+      <w:tcPr>
+        <w:shd w:val="clear" w:color="auto" w:fill="C5E0B3" w:themeFill="accent6" w:themeFillTint="66"/>
+      </w:tcPr>
+    </w:tblStylePr>
+    <w:tblStylePr w:type="band1Horz">
+      <w:tblPr/>
+      <w:tcPr>
+        <w:shd w:val="clear" w:color="auto" w:fill="C5E0B3" w:themeFill="accent6" w:themeFillTint="66"/>
+      </w:tcPr>
+    </w:tblStylePr>
+  </w:style>
+  <w:style w:type="table" w:styleId="TabeladeGrade5Escura-nfase1">
+    <w:name w:val="Grid Table 5 Dark Accent 1"/>
+    <w:basedOn w:val="Tabelanormal"/>
+    <w:uiPriority w:val="50"/>
+    <w:rsid w:val="00A47A02"/>
+    <w:pPr>
+      <w:spacing w:after="0" w:line="240" w:lineRule="auto"/>
+    </w:pPr>
+    <w:tblPr>
+      <w:tblStyleRowBandSize w:val="1"/>
+      <w:tblStyleColBandSize w:val="1"/>
+      <w:tblBorders>
+        <w:top w:val="single" w:sz="4" w:space="0" w:color="FFFFFF" w:themeColor="background1"/>
+        <w:left w:val="single" w:sz="4" w:space="0" w:color="FFFFFF" w:themeColor="background1"/>
+        <w:bottom w:val="single" w:sz="4" w:space="0" w:color="FFFFFF" w:themeColor="background1"/>
+        <w:right w:val="single" w:sz="4" w:space="0" w:color="FFFFFF" w:themeColor="background1"/>
+        <w:insideH w:val="single" w:sz="4" w:space="0" w:color="FFFFFF" w:themeColor="background1"/>
+        <w:insideV w:val="single" w:sz="4" w:space="0" w:color="FFFFFF" w:themeColor="background1"/>
+      </w:tblBorders>
+    </w:tblPr>
+    <w:tcPr>
+      <w:shd w:val="clear" w:color="auto" w:fill="D9E2F3" w:themeFill="accent1" w:themeFillTint="33"/>
+    </w:tcPr>
+    <w:tblStylePr w:type="firstRow">
+      <w:rPr>
+        <w:b/>
+        <w:bCs/>
+        <w:color w:val="FFFFFF" w:themeColor="background1"/>
+      </w:rPr>
+      <w:tblPr/>
+      <w:tcPr>
+        <w:tcBorders>
+          <w:top w:val="single" w:sz="4" w:space="0" w:color="FFFFFF" w:themeColor="background1"/>
+          <w:left w:val="single" w:sz="4" w:space="0" w:color="FFFFFF" w:themeColor="background1"/>
+          <w:right w:val="single" w:sz="4" w:space="0" w:color="FFFFFF" w:themeColor="background1"/>
+          <w:insideH w:val="nil"/>
+          <w:insideV w:val="nil"/>
+        </w:tcBorders>
+        <w:shd w:val="clear" w:color="auto" w:fill="4472C4" w:themeFill="accent1"/>
+      </w:tcPr>
+    </w:tblStylePr>
+    <w:tblStylePr w:type="lastRow">
+      <w:rPr>
+        <w:b/>
+        <w:bCs/>
+        <w:color w:val="FFFFFF" w:themeColor="background1"/>
+      </w:rPr>
+      <w:tblPr/>
+      <w:tcPr>
+        <w:tcBorders>
+          <w:left w:val="single" w:sz="4" w:space="0" w:color="FFFFFF" w:themeColor="background1"/>
+          <w:bottom w:val="single" w:sz="4" w:space="0" w:color="FFFFFF" w:themeColor="background1"/>
+          <w:right w:val="single" w:sz="4" w:space="0" w:color="FFFFFF" w:themeColor="background1"/>
+          <w:insideH w:val="nil"/>
+          <w:insideV w:val="nil"/>
+        </w:tcBorders>
+        <w:shd w:val="clear" w:color="auto" w:fill="4472C4" w:themeFill="accent1"/>
+      </w:tcPr>
+    </w:tblStylePr>
+    <w:tblStylePr w:type="firstCol">
+      <w:rPr>
+        <w:b/>
+        <w:bCs/>
+        <w:color w:val="FFFFFF" w:themeColor="background1"/>
+      </w:rPr>
+      <w:tblPr/>
+      <w:tcPr>
+        <w:tcBorders>
+          <w:top w:val="single" w:sz="4" w:space="0" w:color="FFFFFF" w:themeColor="background1"/>
+          <w:left w:val="single" w:sz="4" w:space="0" w:color="FFFFFF" w:themeColor="background1"/>
+          <w:bottom w:val="single" w:sz="4" w:space="0" w:color="FFFFFF" w:themeColor="background1"/>
+          <w:insideV w:val="nil"/>
+        </w:tcBorders>
+        <w:shd w:val="clear" w:color="auto" w:fill="4472C4" w:themeFill="accent1"/>
+      </w:tcPr>
+    </w:tblStylePr>
+    <w:tblStylePr w:type="lastCol">
+      <w:rPr>
+        <w:b/>
+        <w:bCs/>
+        <w:color w:val="FFFFFF" w:themeColor="background1"/>
+      </w:rPr>
+      <w:tblPr/>
+      <w:tcPr>
+        <w:tcBorders>
+          <w:top w:val="single" w:sz="4" w:space="0" w:color="FFFFFF" w:themeColor="background1"/>
+          <w:bottom w:val="single" w:sz="4" w:space="0" w:color="FFFFFF" w:themeColor="background1"/>
+          <w:right w:val="single" w:sz="4" w:space="0" w:color="FFFFFF" w:themeColor="background1"/>
+          <w:insideV w:val="nil"/>
+        </w:tcBorders>
+        <w:shd w:val="clear" w:color="auto" w:fill="4472C4" w:themeFill="accent1"/>
+      </w:tcPr>
+    </w:tblStylePr>
+    <w:tblStylePr w:type="band1Vert">
+      <w:tblPr/>
+      <w:tcPr>
+        <w:shd w:val="clear" w:color="auto" w:fill="B4C6E7" w:themeFill="accent1" w:themeFillTint="66"/>
+      </w:tcPr>
+    </w:tblStylePr>
+    <w:tblStylePr w:type="band1Horz">
+      <w:tblPr/>
+      <w:tcPr>
+        <w:shd w:val="clear" w:color="auto" w:fill="B4C6E7" w:themeFill="accent1" w:themeFillTint="66"/>
+      </w:tcPr>
+    </w:tblStylePr>
   </w:style>
 </w:styles>
 </file>
@@ -3047,7 +3943,7 @@
 </file>
 
 <file path=customXml/itemProps1.xml><?xml version="1.0" encoding="utf-8"?>
-<ds:datastoreItem xmlns:ds="http://schemas.openxmlformats.org/officeDocument/2006/customXml" ds:itemID="{748A7698-97CB-4E92-9B15-8F7F00251F44}">
+<ds:datastoreItem xmlns:ds="http://schemas.openxmlformats.org/officeDocument/2006/customXml" ds:itemID="{05772802-5EDA-4898-8297-297339E105CA}">
   <ds:schemaRefs>
     <ds:schemaRef ds:uri="http://schemas.openxmlformats.org/officeDocument/2006/bibliography"/>
   </ds:schemaRefs>

</xml_diff>